<commit_message>
feat: Add Document - PBA
</commit_message>
<xml_diff>
--- a/Rural Innivation - I/Mid-1/MID-1 document.docx
+++ b/Rural Innivation - I/Mid-1/MID-1 document.docx
@@ -411,20 +411,7 @@
     </w:tbl>
     <w:p>
       <w:pPr>
-        <w:ind w:right="261"/>
-        <w:jc w:val="center"/>
-        <w:rPr>
-          <w:rFonts w:ascii="Times New Roman" w:hAnsi="Times New Roman" w:cs="Times New Roman"/>
-          <w:b/>
-          <w:bCs/>
-          <w:color w:val="0D0D0D" w:themeColor="text1" w:themeTint="F2"/>
-          <w:sz w:val="32"/>
-          <w:szCs w:val="32"/>
-        </w:rPr>
-      </w:pPr>
-    </w:p>
-    <w:p>
-      <w:pPr>
+        <w:spacing w:after="0"/>
         <w:ind w:right="261"/>
         <w:jc w:val="center"/>
         <w:rPr>
@@ -434,6 +421,15 @@
           <w:szCs w:val="32"/>
         </w:rPr>
       </w:pPr>
+      <w:r>
+        <w:rPr>
+          <w:rFonts w:ascii="Times New Roman" w:hAnsi="Times New Roman" w:cs="Times New Roman"/>
+          <w:color w:val="0D0D0D" w:themeColor="text1" w:themeTint="F2"/>
+          <w:sz w:val="32"/>
+          <w:szCs w:val="32"/>
+        </w:rPr>
+        <w:t>Under the guidance of</w:t>
+      </w:r>
     </w:p>
     <w:p>
       <w:pPr>
@@ -442,6 +438,8 @@
         <w:jc w:val="center"/>
         <w:rPr>
           <w:rFonts w:ascii="Times New Roman" w:hAnsi="Times New Roman" w:cs="Times New Roman"/>
+          <w:b/>
+          <w:bCs/>
           <w:color w:val="0D0D0D" w:themeColor="text1" w:themeTint="F2"/>
           <w:sz w:val="32"/>
           <w:szCs w:val="32"/>
@@ -450,11 +448,13 @@
       <w:r>
         <w:rPr>
           <w:rFonts w:ascii="Times New Roman" w:hAnsi="Times New Roman" w:cs="Times New Roman"/>
+          <w:b/>
+          <w:bCs/>
           <w:color w:val="0D0D0D" w:themeColor="text1" w:themeTint="F2"/>
           <w:sz w:val="32"/>
           <w:szCs w:val="32"/>
         </w:rPr>
-        <w:t>Under the guidance of</w:t>
+        <w:t>Mr. B. LINGAM</w:t>
       </w:r>
     </w:p>
     <w:p>
@@ -464,32 +464,6 @@
         <w:jc w:val="center"/>
         <w:rPr>
           <w:rFonts w:ascii="Times New Roman" w:hAnsi="Times New Roman" w:cs="Times New Roman"/>
-          <w:b/>
-          <w:bCs/>
-          <w:color w:val="0D0D0D" w:themeColor="text1" w:themeTint="F2"/>
-          <w:sz w:val="32"/>
-          <w:szCs w:val="32"/>
-        </w:rPr>
-      </w:pPr>
-      <w:r>
-        <w:rPr>
-          <w:rFonts w:ascii="Times New Roman" w:hAnsi="Times New Roman" w:cs="Times New Roman"/>
-          <w:b/>
-          <w:bCs/>
-          <w:color w:val="0D0D0D" w:themeColor="text1" w:themeTint="F2"/>
-          <w:sz w:val="32"/>
-          <w:szCs w:val="32"/>
-        </w:rPr>
-        <w:t>Mr. B. LINGAM</w:t>
-      </w:r>
-    </w:p>
-    <w:p>
-      <w:pPr>
-        <w:spacing w:after="0"/>
-        <w:ind w:right="261"/>
-        <w:jc w:val="center"/>
-        <w:rPr>
-          <w:rFonts w:ascii="Times New Roman" w:hAnsi="Times New Roman" w:cs="Times New Roman"/>
           <w:color w:val="0D0D0D" w:themeColor="text1" w:themeTint="F2"/>
           <w:sz w:val="32"/>
           <w:szCs w:val="32"/>
@@ -525,7 +499,7 @@
           <w:szCs w:val="32"/>
         </w:rPr>
         <w:drawing>
-          <wp:inline distT="0" distB="0" distL="0" distR="0" wp14:anchorId="13C47B0F" wp14:editId="60140971">
+          <wp:inline distT="0" distB="0" distL="0" distR="0" wp14:anchorId="13C47B0F" wp14:editId="20E2A85C">
             <wp:extent cx="1819853" cy="769884"/>
             <wp:effectExtent l="0" t="0" r="0" b="0"/>
             <wp:docPr id="1773531309" name="Picture 6"/>
@@ -647,22 +621,448 @@
         <w:jc w:val="center"/>
         <w:rPr>
           <w:rFonts w:ascii="Times New Roman" w:hAnsi="Times New Roman" w:cs="Times New Roman"/>
-        </w:rPr>
-      </w:pPr>
-      <w:r>
-        <w:rPr>
-          <w:rFonts w:ascii="Times New Roman" w:hAnsi="Times New Roman" w:cs="Times New Roman"/>
           <w:b/>
           <w:bCs/>
           <w:color w:val="0070C0"/>
           <w:sz w:val="28"/>
           <w:szCs w:val="28"/>
         </w:rPr>
+      </w:pPr>
+      <w:r>
+        <w:rPr>
+          <w:rFonts w:ascii="Times New Roman" w:hAnsi="Times New Roman" w:cs="Times New Roman"/>
+          <w:b/>
+          <w:bCs/>
+          <w:color w:val="0070C0"/>
+          <w:sz w:val="28"/>
+          <w:szCs w:val="28"/>
+        </w:rPr>
         <w:t>2024-25</w:t>
       </w:r>
-      <w:r>
+    </w:p>
+    <w:p>
+      <w:pPr>
+        <w:ind w:right="261" w:firstLine="142"/>
+        <w:jc w:val="center"/>
         <w:rPr>
           <w:rFonts w:ascii="Times New Roman" w:hAnsi="Times New Roman" w:cs="Times New Roman"/>
+          <w:b/>
+          <w:bCs/>
+          <w:color w:val="0070C0"/>
+          <w:sz w:val="28"/>
+          <w:szCs w:val="28"/>
+        </w:rPr>
+      </w:pPr>
+    </w:p>
+    <w:p>
+      <w:pPr>
+        <w:ind w:right="-142" w:firstLine="142"/>
+        <w:jc w:val="center"/>
+        <w:rPr>
+          <w:rFonts w:ascii="Times New Roman" w:hAnsi="Times New Roman" w:cs="Times New Roman"/>
+          <w:b/>
+          <w:bCs/>
+          <w:color w:val="0070C0"/>
+          <w:sz w:val="28"/>
+          <w:szCs w:val="28"/>
+        </w:rPr>
+      </w:pPr>
+    </w:p>
+    <w:tbl>
+      <w:tblPr>
+        <w:tblW w:w="10490" w:type="dxa"/>
+        <w:tblInd w:w="-284" w:type="dxa"/>
+        <w:tblLook w:val="04A0" w:firstRow="1" w:lastRow="0" w:firstColumn="1" w:lastColumn="0" w:noHBand="0" w:noVBand="1"/>
+      </w:tblPr>
+      <w:tblGrid>
+        <w:gridCol w:w="2972"/>
+        <w:gridCol w:w="3124"/>
+        <w:gridCol w:w="4394"/>
+      </w:tblGrid>
+      <w:tr>
+        <w:tc>
+          <w:tcPr>
+            <w:tcW w:w="2972" w:type="dxa"/>
+          </w:tcPr>
+          <w:p>
+            <w:pPr>
+              <w:ind w:right="261"/>
+              <w:jc w:val="center"/>
+              <w:rPr>
+                <w:rFonts w:ascii="Times New Roman" w:hAnsi="Times New Roman" w:cs="Times New Roman"/>
+                <w:b/>
+                <w:bCs/>
+                <w:sz w:val="32"/>
+                <w:szCs w:val="32"/>
+                <w:lang w:val="en-US"/>
+              </w:rPr>
+            </w:pPr>
+            <w:r>
+              <w:rPr>
+                <w:rFonts w:ascii="Times New Roman" w:hAnsi="Times New Roman" w:cs="Times New Roman"/>
+                <w:b/>
+                <w:bCs/>
+                <w:sz w:val="32"/>
+                <w:szCs w:val="32"/>
+                <w:lang w:val="en-US"/>
+              </w:rPr>
+              <w:t>Course Instructor</w:t>
+            </w:r>
+          </w:p>
+          <w:p>
+            <w:pPr>
+              <w:ind w:right="261"/>
+              <w:jc w:val="center"/>
+              <w:rPr>
+                <w:rFonts w:ascii="Times New Roman" w:hAnsi="Times New Roman" w:cs="Times New Roman"/>
+              </w:rPr>
+            </w:pPr>
+            <w:r>
+              <w:rPr>
+                <w:rFonts w:ascii="Times New Roman" w:hAnsi="Times New Roman" w:cs="Times New Roman"/>
+                <w:sz w:val="28"/>
+                <w:szCs w:val="28"/>
+              </w:rPr>
+              <w:t>Mrs. P. Samyuktha</w:t>
+            </w:r>
+          </w:p>
+        </w:tc>
+        <w:tc>
+          <w:tcPr>
+            <w:tcW w:w="3124" w:type="dxa"/>
+          </w:tcPr>
+          <w:p>
+            <w:pPr>
+              <w:ind w:left="-113" w:right="-102"/>
+              <w:jc w:val="center"/>
+              <w:rPr>
+                <w:rFonts w:ascii="Times New Roman" w:hAnsi="Times New Roman" w:cs="Times New Roman"/>
+                <w:b/>
+                <w:bCs/>
+                <w:sz w:val="32"/>
+                <w:szCs w:val="32"/>
+              </w:rPr>
+            </w:pPr>
+            <w:r>
+              <w:rPr>
+                <w:rFonts w:ascii="Times New Roman" w:hAnsi="Times New Roman" w:cs="Times New Roman"/>
+                <w:b/>
+                <w:bCs/>
+                <w:sz w:val="32"/>
+                <w:szCs w:val="32"/>
+              </w:rPr>
+              <w:t>Faculty Mentor</w:t>
+            </w:r>
+          </w:p>
+          <w:p>
+            <w:pPr>
+              <w:ind w:right="261"/>
+              <w:jc w:val="center"/>
+              <w:rPr>
+                <w:rFonts w:ascii="Times New Roman" w:hAnsi="Times New Roman" w:cs="Times New Roman"/>
+              </w:rPr>
+            </w:pPr>
+            <w:r>
+              <w:rPr>
+                <w:rFonts w:ascii="Times New Roman" w:hAnsi="Times New Roman" w:cs="Times New Roman"/>
+                <w:sz w:val="28"/>
+                <w:szCs w:val="28"/>
+              </w:rPr>
+              <w:t>Mr.</w:t>
+            </w:r>
+            <w:r>
+              <w:rPr>
+                <w:rFonts w:ascii="Times New Roman" w:hAnsi="Times New Roman" w:cs="Times New Roman"/>
+                <w:sz w:val="28"/>
+                <w:szCs w:val="28"/>
+              </w:rPr>
+              <w:t xml:space="preserve"> B. Lingam</w:t>
+            </w:r>
+          </w:p>
+        </w:tc>
+        <w:tc>
+          <w:tcPr>
+            <w:tcW w:w="4394" w:type="dxa"/>
+          </w:tcPr>
+          <w:p>
+            <w:pPr>
+              <w:ind w:right="261"/>
+              <w:jc w:val="center"/>
+              <w:rPr>
+                <w:rFonts w:ascii="Times New Roman" w:hAnsi="Times New Roman" w:cs="Times New Roman"/>
+                <w:b/>
+                <w:bCs/>
+                <w:sz w:val="32"/>
+                <w:szCs w:val="32"/>
+                <w:lang w:val="en-US"/>
+              </w:rPr>
+            </w:pPr>
+            <w:r>
+              <w:rPr>
+                <w:rFonts w:ascii="Times New Roman" w:hAnsi="Times New Roman" w:cs="Times New Roman"/>
+                <w:b/>
+                <w:bCs/>
+                <w:sz w:val="32"/>
+                <w:szCs w:val="32"/>
+                <w:lang w:val="en-US"/>
+              </w:rPr>
+              <w:t xml:space="preserve">Head of the Department </w:t>
+            </w:r>
+          </w:p>
+          <w:p>
+            <w:pPr>
+              <w:ind w:left="-111" w:right="261"/>
+              <w:jc w:val="center"/>
+              <w:rPr>
+                <w:rFonts w:ascii="Times New Roman" w:hAnsi="Times New Roman" w:cs="Times New Roman"/>
+                <w:sz w:val="28"/>
+                <w:szCs w:val="28"/>
+              </w:rPr>
+            </w:pPr>
+            <w:r>
+              <w:rPr>
+                <w:rFonts w:ascii="Times New Roman" w:hAnsi="Times New Roman" w:cs="Times New Roman"/>
+                <w:sz w:val="28"/>
+                <w:szCs w:val="28"/>
+              </w:rPr>
+              <w:t>Mrs. P. Samyuktha</w:t>
+            </w:r>
+          </w:p>
+        </w:tc>
+      </w:tr>
+    </w:tbl>
+    <w:p>
+      <w:pPr>
+        <w:widowControl w:val="0"/>
+        <w:spacing w:line="354" w:lineRule="auto"/>
+        <w:ind w:right="261"/>
+        <w:jc w:val="center"/>
+        <w:rPr>
+          <w:rFonts w:ascii="Times New Roman" w:eastAsia="Times New Roman" w:hAnsi="Times New Roman" w:cs="Times New Roman"/>
+          <w:b/>
+          <w:bCs/>
+          <w:color w:val="365F91"/>
+          <w:sz w:val="32"/>
+          <w:szCs w:val="32"/>
+        </w:rPr>
+      </w:pPr>
+      <w:r>
+        <w:rPr>
+          <w:rFonts w:ascii="Times New Roman" w:eastAsia="Times New Roman" w:hAnsi="Times New Roman" w:cs="Times New Roman"/>
+          <w:b/>
+          <w:bCs/>
+          <w:color w:val="365F91"/>
+          <w:sz w:val="32"/>
+          <w:szCs w:val="32"/>
+        </w:rPr>
+        <w:lastRenderedPageBreak/>
+        <w:t>Wee</w:t>
+      </w:r>
+      <w:r>
+        <w:rPr>
+          <w:rFonts w:ascii="Times New Roman" w:eastAsia="Times New Roman" w:hAnsi="Times New Roman" w:cs="Times New Roman"/>
+          <w:b/>
+          <w:bCs/>
+          <w:color w:val="365F91"/>
+          <w:spacing w:val="-5"/>
+          <w:sz w:val="32"/>
+          <w:szCs w:val="32"/>
+        </w:rPr>
+        <w:t>k</w:t>
+      </w:r>
+      <w:r>
+        <w:rPr>
+          <w:rFonts w:ascii="Times New Roman" w:eastAsia="Times New Roman" w:hAnsi="Times New Roman" w:cs="Times New Roman"/>
+          <w:b/>
+          <w:bCs/>
+          <w:color w:val="365F91"/>
+          <w:spacing w:val="1"/>
+          <w:sz w:val="32"/>
+          <w:szCs w:val="32"/>
+        </w:rPr>
+        <w:t>l</w:t>
+      </w:r>
+      <w:r>
+        <w:rPr>
+          <w:rFonts w:ascii="Times New Roman" w:eastAsia="Times New Roman" w:hAnsi="Times New Roman" w:cs="Times New Roman"/>
+          <w:b/>
+          <w:bCs/>
+          <w:color w:val="365F91"/>
+          <w:sz w:val="32"/>
+          <w:szCs w:val="32"/>
+        </w:rPr>
+        <w:t>y P</w:t>
+      </w:r>
+      <w:r>
+        <w:rPr>
+          <w:rFonts w:ascii="Times New Roman" w:eastAsia="Times New Roman" w:hAnsi="Times New Roman" w:cs="Times New Roman"/>
+          <w:b/>
+          <w:bCs/>
+          <w:color w:val="365F91"/>
+          <w:spacing w:val="-4"/>
+          <w:sz w:val="32"/>
+          <w:szCs w:val="32"/>
+        </w:rPr>
+        <w:t>r</w:t>
+      </w:r>
+      <w:r>
+        <w:rPr>
+          <w:rFonts w:ascii="Times New Roman" w:eastAsia="Times New Roman" w:hAnsi="Times New Roman" w:cs="Times New Roman"/>
+          <w:b/>
+          <w:bCs/>
+          <w:color w:val="365F91"/>
+          <w:spacing w:val="-3"/>
+          <w:sz w:val="32"/>
+          <w:szCs w:val="32"/>
+        </w:rPr>
+        <w:t>o</w:t>
+      </w:r>
+      <w:r>
+        <w:rPr>
+          <w:rFonts w:ascii="Times New Roman" w:eastAsia="Times New Roman" w:hAnsi="Times New Roman" w:cs="Times New Roman"/>
+          <w:b/>
+          <w:bCs/>
+          <w:color w:val="365F91"/>
+          <w:sz w:val="32"/>
+          <w:szCs w:val="32"/>
+        </w:rPr>
+        <w:t>gr</w:t>
+      </w:r>
+      <w:r>
+        <w:rPr>
+          <w:rFonts w:ascii="Times New Roman" w:eastAsia="Times New Roman" w:hAnsi="Times New Roman" w:cs="Times New Roman"/>
+          <w:b/>
+          <w:bCs/>
+          <w:color w:val="365F91"/>
+          <w:spacing w:val="-3"/>
+          <w:sz w:val="32"/>
+          <w:szCs w:val="32"/>
+        </w:rPr>
+        <w:t>e</w:t>
+      </w:r>
+      <w:r>
+        <w:rPr>
+          <w:rFonts w:ascii="Times New Roman" w:eastAsia="Times New Roman" w:hAnsi="Times New Roman" w:cs="Times New Roman"/>
+          <w:b/>
+          <w:bCs/>
+          <w:color w:val="365F91"/>
+          <w:sz w:val="32"/>
+          <w:szCs w:val="32"/>
+        </w:rPr>
+        <w:t>ss Re</w:t>
+      </w:r>
+      <w:r>
+        <w:rPr>
+          <w:rFonts w:ascii="Times New Roman" w:eastAsia="Times New Roman" w:hAnsi="Times New Roman" w:cs="Times New Roman"/>
+          <w:b/>
+          <w:bCs/>
+          <w:color w:val="365F91"/>
+          <w:spacing w:val="-6"/>
+          <w:sz w:val="32"/>
+          <w:szCs w:val="32"/>
+        </w:rPr>
+        <w:t>p</w:t>
+      </w:r>
+      <w:r>
+        <w:rPr>
+          <w:rFonts w:ascii="Times New Roman" w:eastAsia="Times New Roman" w:hAnsi="Times New Roman" w:cs="Times New Roman"/>
+          <w:b/>
+          <w:bCs/>
+          <w:color w:val="365F91"/>
+          <w:sz w:val="32"/>
+          <w:szCs w:val="32"/>
+        </w:rPr>
+        <w:t xml:space="preserve">ort </w:t>
+      </w:r>
+      <w:r>
+        <w:rPr>
+          <w:rFonts w:ascii="Times New Roman" w:eastAsia="Times New Roman" w:hAnsi="Times New Roman" w:cs="Times New Roman"/>
+          <w:b/>
+          <w:bCs/>
+          <w:color w:val="365F91"/>
+          <w:spacing w:val="-1"/>
+          <w:sz w:val="32"/>
+          <w:szCs w:val="32"/>
+        </w:rPr>
+        <w:t>(</w:t>
+      </w:r>
+      <w:r>
+        <w:rPr>
+          <w:rFonts w:ascii="Times New Roman" w:eastAsia="Times New Roman" w:hAnsi="Times New Roman" w:cs="Times New Roman"/>
+          <w:b/>
+          <w:bCs/>
+          <w:color w:val="365F91"/>
+          <w:spacing w:val="-5"/>
+          <w:sz w:val="32"/>
+          <w:szCs w:val="32"/>
+        </w:rPr>
+        <w:t>W</w:t>
+      </w:r>
+      <w:r>
+        <w:rPr>
+          <w:rFonts w:ascii="Times New Roman" w:eastAsia="Times New Roman" w:hAnsi="Times New Roman" w:cs="Times New Roman"/>
+          <w:b/>
+          <w:bCs/>
+          <w:color w:val="365F91"/>
+          <w:sz w:val="32"/>
+          <w:szCs w:val="32"/>
+        </w:rPr>
+        <w:t>eek</w:t>
+      </w:r>
+      <w:r>
+        <w:rPr>
+          <w:rFonts w:ascii="Times New Roman" w:eastAsia="Times New Roman" w:hAnsi="Times New Roman" w:cs="Times New Roman"/>
+          <w:b/>
+          <w:bCs/>
+          <w:color w:val="365F91"/>
+          <w:sz w:val="32"/>
+          <w:szCs w:val="32"/>
+        </w:rPr>
+        <w:t xml:space="preserve"> </w:t>
+      </w:r>
+      <w:r>
+        <w:rPr>
+          <w:rFonts w:ascii="Times New Roman" w:eastAsia="Times New Roman" w:hAnsi="Times New Roman" w:cs="Times New Roman"/>
+          <w:b/>
+          <w:bCs/>
+          <w:color w:val="365F91"/>
+          <w:spacing w:val="1"/>
+          <w:sz w:val="32"/>
+          <w:szCs w:val="32"/>
+        </w:rPr>
+        <w:t>1</w:t>
+      </w:r>
+      <w:r>
+        <w:rPr>
+          <w:rFonts w:ascii="Times New Roman" w:eastAsia="Times New Roman" w:hAnsi="Times New Roman" w:cs="Times New Roman"/>
+          <w:b/>
+          <w:bCs/>
+          <w:color w:val="365F91"/>
+          <w:sz w:val="32"/>
+          <w:szCs w:val="32"/>
+        </w:rPr>
+        <w:t>)</w:t>
+      </w:r>
+    </w:p>
+    <w:p>
+      <w:pPr>
+        <w:rPr>
+          <w:rFonts w:ascii="Times New Roman" w:eastAsia="Times New Roman" w:hAnsi="Times New Roman" w:cs="Times New Roman"/>
+          <w:b/>
+          <w:bCs/>
+          <w:color w:val="365F91"/>
+          <w:sz w:val="32"/>
+          <w:szCs w:val="32"/>
+        </w:rPr>
+      </w:pPr>
+      <w:r>
+        <w:rPr>
+          <w:rFonts w:ascii="Times New Roman" w:eastAsia="Times New Roman" w:hAnsi="Times New Roman" w:cs="Times New Roman"/>
+          <w:b/>
+          <w:bCs/>
+          <w:color w:val="365F91"/>
+          <w:sz w:val="32"/>
+          <w:szCs w:val="32"/>
         </w:rPr>
         <w:br w:type="page"/>
       </w:r>
@@ -670,7 +1070,7 @@
     <w:p>
       <w:pPr>
         <w:widowControl w:val="0"/>
-        <w:spacing w:after="0" w:line="354" w:lineRule="auto"/>
+        <w:spacing w:line="354" w:lineRule="auto"/>
         <w:ind w:right="261"/>
         <w:jc w:val="center"/>
         <w:rPr>
@@ -678,187 +1078,10 @@
           <w:b/>
           <w:bCs/>
           <w:color w:val="365F91"/>
-          <w:sz w:val="36"/>
-          <w:szCs w:val="36"/>
+          <w:sz w:val="32"/>
+          <w:szCs w:val="32"/>
         </w:rPr>
       </w:pPr>
-      <w:r>
-        <w:rPr>
-          <w:rFonts w:ascii="Times New Roman" w:eastAsia="Times New Roman" w:hAnsi="Times New Roman" w:cs="Times New Roman"/>
-          <w:b/>
-          <w:bCs/>
-          <w:color w:val="365F91"/>
-          <w:spacing w:val="-1"/>
-          <w:sz w:val="36"/>
-          <w:szCs w:val="36"/>
-        </w:rPr>
-        <w:lastRenderedPageBreak/>
-        <w:t>S</w:t>
-      </w:r>
-      <w:r>
-        <w:rPr>
-          <w:rFonts w:ascii="Times New Roman" w:eastAsia="Times New Roman" w:hAnsi="Times New Roman" w:cs="Times New Roman"/>
-          <w:b/>
-          <w:bCs/>
-          <w:color w:val="365F91"/>
-          <w:spacing w:val="1"/>
-          <w:sz w:val="36"/>
-          <w:szCs w:val="36"/>
-        </w:rPr>
-        <w:t>a</w:t>
-      </w:r>
-      <w:r>
-        <w:rPr>
-          <w:rFonts w:ascii="Times New Roman" w:eastAsia="Times New Roman" w:hAnsi="Times New Roman" w:cs="Times New Roman"/>
-          <w:b/>
-          <w:bCs/>
-          <w:color w:val="365F91"/>
-          <w:sz w:val="36"/>
-          <w:szCs w:val="36"/>
-        </w:rPr>
-        <w:t>rtha</w:t>
-      </w:r>
-      <w:r>
-        <w:rPr>
-          <w:rFonts w:ascii="Times New Roman" w:eastAsia="Times New Roman" w:hAnsi="Times New Roman" w:cs="Times New Roman"/>
-          <w:b/>
-          <w:bCs/>
-          <w:color w:val="365F91"/>
-          <w:spacing w:val="-6"/>
-          <w:sz w:val="36"/>
-          <w:szCs w:val="36"/>
-        </w:rPr>
-        <w:t>n</w:t>
-      </w:r>
-      <w:r>
-        <w:rPr>
-          <w:rFonts w:ascii="Times New Roman" w:eastAsia="Times New Roman" w:hAnsi="Times New Roman" w:cs="Times New Roman"/>
-          <w:b/>
-          <w:bCs/>
-          <w:color w:val="365F91"/>
-          <w:sz w:val="36"/>
-          <w:szCs w:val="36"/>
-        </w:rPr>
-        <w:t>a</w:t>
-      </w:r>
-      <w:r>
-        <w:rPr>
-          <w:rFonts w:ascii="Times New Roman" w:eastAsia="Times New Roman" w:hAnsi="Times New Roman" w:cs="Times New Roman"/>
-          <w:b/>
-          <w:bCs/>
-          <w:color w:val="365F91"/>
-          <w:spacing w:val="3"/>
-          <w:sz w:val="36"/>
-          <w:szCs w:val="36"/>
-        </w:rPr>
-        <w:t xml:space="preserve"> </w:t>
-      </w:r>
-      <w:r>
-        <w:rPr>
-          <w:rFonts w:ascii="Times New Roman" w:eastAsia="Times New Roman" w:hAnsi="Times New Roman" w:cs="Times New Roman"/>
-          <w:b/>
-          <w:bCs/>
-          <w:color w:val="365F91"/>
-          <w:spacing w:val="-1"/>
-          <w:sz w:val="36"/>
-          <w:szCs w:val="36"/>
-        </w:rPr>
-        <w:t>A</w:t>
-      </w:r>
-      <w:r>
-        <w:rPr>
-          <w:rFonts w:ascii="Times New Roman" w:eastAsia="Times New Roman" w:hAnsi="Times New Roman" w:cs="Times New Roman"/>
-          <w:b/>
-          <w:bCs/>
-          <w:color w:val="365F91"/>
-          <w:spacing w:val="-2"/>
-          <w:sz w:val="36"/>
-          <w:szCs w:val="36"/>
-        </w:rPr>
-        <w:t>p</w:t>
-      </w:r>
-      <w:r>
-        <w:rPr>
-          <w:rFonts w:ascii="Times New Roman" w:eastAsia="Times New Roman" w:hAnsi="Times New Roman" w:cs="Times New Roman"/>
-          <w:b/>
-          <w:bCs/>
-          <w:color w:val="365F91"/>
-          <w:spacing w:val="-7"/>
-          <w:sz w:val="36"/>
-          <w:szCs w:val="36"/>
-        </w:rPr>
-        <w:t>p</w:t>
-      </w:r>
-      <w:r>
-        <w:rPr>
-          <w:rFonts w:ascii="Times New Roman" w:eastAsia="Times New Roman" w:hAnsi="Times New Roman" w:cs="Times New Roman"/>
-          <w:b/>
-          <w:bCs/>
-          <w:color w:val="365F91"/>
-          <w:sz w:val="36"/>
-          <w:szCs w:val="36"/>
-        </w:rPr>
-        <w:t>l</w:t>
-      </w:r>
-      <w:r>
-        <w:rPr>
-          <w:rFonts w:ascii="Times New Roman" w:eastAsia="Times New Roman" w:hAnsi="Times New Roman" w:cs="Times New Roman"/>
-          <w:b/>
-          <w:bCs/>
-          <w:color w:val="365F91"/>
-          <w:spacing w:val="1"/>
-          <w:sz w:val="36"/>
-          <w:szCs w:val="36"/>
-        </w:rPr>
-        <w:t>i</w:t>
-      </w:r>
-      <w:r>
-        <w:rPr>
-          <w:rFonts w:ascii="Times New Roman" w:eastAsia="Times New Roman" w:hAnsi="Times New Roman" w:cs="Times New Roman"/>
-          <w:b/>
-          <w:bCs/>
-          <w:color w:val="365F91"/>
-          <w:spacing w:val="-2"/>
-          <w:sz w:val="36"/>
-          <w:szCs w:val="36"/>
-        </w:rPr>
-        <w:t>c</w:t>
-      </w:r>
-      <w:r>
-        <w:rPr>
-          <w:rFonts w:ascii="Times New Roman" w:eastAsia="Times New Roman" w:hAnsi="Times New Roman" w:cs="Times New Roman"/>
-          <w:b/>
-          <w:bCs/>
-          <w:color w:val="365F91"/>
-          <w:spacing w:val="-1"/>
-          <w:sz w:val="36"/>
-          <w:szCs w:val="36"/>
-        </w:rPr>
-        <w:t>at</w:t>
-      </w:r>
-      <w:r>
-        <w:rPr>
-          <w:rFonts w:ascii="Times New Roman" w:eastAsia="Times New Roman" w:hAnsi="Times New Roman" w:cs="Times New Roman"/>
-          <w:b/>
-          <w:bCs/>
-          <w:color w:val="365F91"/>
-          <w:spacing w:val="-3"/>
-          <w:sz w:val="36"/>
-          <w:szCs w:val="36"/>
-        </w:rPr>
-        <w:t>i</w:t>
-      </w:r>
-      <w:r>
-        <w:rPr>
-          <w:rFonts w:ascii="Times New Roman" w:eastAsia="Times New Roman" w:hAnsi="Times New Roman" w:cs="Times New Roman"/>
-          <w:b/>
-          <w:bCs/>
-          <w:color w:val="365F91"/>
-          <w:sz w:val="36"/>
-          <w:szCs w:val="36"/>
-        </w:rPr>
-        <w:t>on</w:t>
-      </w:r>
     </w:p>
     <w:p>
       <w:pPr>
@@ -40206,13 +40429,11 @@
   <w:style w:type="character" w:default="1" w:styleId="DefaultParagraphFont">
     <w:name w:val="Default Paragraph Font"/>
     <w:uiPriority w:val="1"/>
-    <w:semiHidden/>
     <w:unhideWhenUsed/>
   </w:style>
   <w:style w:type="table" w:default="1" w:styleId="TableNormal">
     <w:name w:val="Normal Table"/>
     <w:uiPriority w:val="99"/>
-    <w:semiHidden/>
     <w:unhideWhenUsed/>
     <w:tblPr>
       <w:tblInd w:w="0" w:type="dxa"/>

</xml_diff>